<commit_message>
Colori, testi, numerazione paragrafi
</commit_message>
<xml_diff>
--- a/Mattioli_tesina.docx
+++ b/Mattioli_tesina.docx
@@ -50,7 +50,7 @@
         <w:pStyle w:val="Titolo1"/>
       </w:pPr>
       <w:r>
-        <w:t xml:space="preserve">1. Tendenze demografiche nella Cina del 2024</w:t>
+        <w:t xml:space="preserve">Tendenze demografiche nella Cina del 2024</w:t>
       </w:r>
     </w:p>
     <w:p>
@@ -101,7 +101,7 @@
         <w:pStyle w:val="Titolo2"/>
       </w:pPr>
       <w:r>
-        <w:t xml:space="preserve">1.1 Matrimonio e fecondità</w:t>
+        <w:t xml:space="preserve">Matrimonio e fecondità</w:t>
       </w:r>
     </w:p>
     <w:p>
@@ -151,7 +151,7 @@
         <w:pStyle w:val="Titolo2"/>
       </w:pPr>
       <w:r>
-        <w:t xml:space="preserve">1.2 Istruzione</w:t>
+        <w:t xml:space="preserve">Istruzione</w:t>
       </w:r>
     </w:p>
     <w:p>
@@ -169,7 +169,7 @@
         <w:pStyle w:val="Titolo2"/>
       </w:pPr>
       <w:r>
-        <w:t xml:space="preserve">1.3 Salute e sopravvivenza</w:t>
+        <w:t xml:space="preserve">Salute e sopravvivenza</w:t>
       </w:r>
     </w:p>
     <w:p>
@@ -187,7 +187,7 @@
         <w:pStyle w:val="Titolo2"/>
       </w:pPr>
       <w:r>
-        <w:t xml:space="preserve">1.4 Conclusioni</w:t>
+        <w:t xml:space="preserve">Conclusioni</w:t>
       </w:r>
     </w:p>
     <w:p>
@@ -287,7 +287,7 @@
         <w:pStyle w:val="Titolo1"/>
       </w:pPr>
       <w:r>
-        <w:t xml:space="preserve">2. Umbria – principali indicatori demografici</w:t>
+        <w:t xml:space="preserve">Umbria – principali indicatori demografici</w:t>
       </w:r>
     </w:p>
     <w:bookmarkStart w:id="28" w:name="introduzione"/>
@@ -296,7 +296,7 @@
         <w:pStyle w:val="Titolo2"/>
       </w:pPr>
       <w:r>
-        <w:t xml:space="preserve">2.1 Introduzione</w:t>
+        <w:t xml:space="preserve">Introduzione</w:t>
       </w:r>
     </w:p>
     <w:p>
@@ -427,7 +427,7 @@
         <w:pStyle w:val="Titolo2"/>
       </w:pPr>
       <w:r>
-        <w:t xml:space="preserve">2.2 Analisi della struttura per età</w:t>
+        <w:t xml:space="preserve">Analisi della struttura per età</w:t>
       </w:r>
     </w:p>
     <w:bookmarkStart w:id="32" w:name="piramidi-delle-età"/>
@@ -436,7 +436,7 @@
         <w:pStyle w:val="Titolo3"/>
       </w:pPr>
       <w:r>
-        <w:t xml:space="preserve">2.2.1 Piramidi delle età</w:t>
+        <w:t xml:space="preserve">Piramidi delle età</w:t>
       </w:r>
     </w:p>
     <w:p>
@@ -501,7 +501,7 @@
         <w:pStyle w:val="Titolo3"/>
       </w:pPr>
       <w:r>
-        <w:t xml:space="preserve">2.2.2 Indici di popolazione</w:t>
+        <w:t xml:space="preserve">Indici di popolazione</w:t>
       </w:r>
     </w:p>
     <w:p>
@@ -1946,7 +1946,7 @@
         <w:pStyle w:val="Titolo2"/>
       </w:pPr>
       <w:r>
-        <w:t xml:space="preserve">2.3 Migrazioni</w:t>
+        <w:t xml:space="preserve">Migrazioni</w:t>
       </w:r>
     </w:p>
     <w:p>
@@ -1963,7 +1963,7 @@
         <w:pStyle w:val="Titolo3"/>
       </w:pPr>
       <w:r>
-        <w:t xml:space="preserve">2.3.1 Saldi migratori</w:t>
+        <w:t xml:space="preserve">Saldi migratori</w:t>
       </w:r>
     </w:p>
     <w:p>
@@ -2029,7 +2029,7 @@
         <w:pStyle w:val="Titolo2"/>
       </w:pPr>
       <w:r>
-        <w:t xml:space="preserve">2.4 Fecondità</w:t>
+        <w:t xml:space="preserve">Fecondità</w:t>
       </w:r>
     </w:p>
     <w:p>
@@ -2046,7 +2046,7 @@
         <w:pStyle w:val="Titolo3"/>
       </w:pPr>
       <w:r>
-        <w:t xml:space="preserve">2.4.1 Tasso di fecondità totale</w:t>
+        <w:t xml:space="preserve">Tasso di fecondità totale</w:t>
       </w:r>
     </w:p>
     <w:p>
@@ -2111,7 +2111,7 @@
         <w:pStyle w:val="Titolo3"/>
       </w:pPr>
       <w:r>
-        <w:t xml:space="preserve">2.4.2 Età media al parto</w:t>
+        <w:t xml:space="preserve">Età media al parto</w:t>
       </w:r>
     </w:p>
     <w:p>
@@ -2232,7 +2232,7 @@
         <w:pStyle w:val="Titolo2"/>
       </w:pPr>
       <w:r>
-        <w:t xml:space="preserve">2.5 Mortalità</w:t>
+        <w:t xml:space="preserve">Mortalità</w:t>
       </w:r>
     </w:p>
     <w:p>
@@ -2296,7 +2296,7 @@
         <w:pStyle w:val="Titolo3"/>
       </w:pPr>
       <w:r>
-        <w:t xml:space="preserve">2.5.1 Speranza di vita e mortalità</w:t>
+        <w:t xml:space="preserve">Speranza di vita e mortalità</w:t>
       </w:r>
     </w:p>
     <w:p>
@@ -2361,7 +2361,7 @@
         <w:pStyle w:val="Titolo3"/>
       </w:pPr>
       <w:r>
-        <w:t xml:space="preserve">2.5.2 Sopravviventi per anno</w:t>
+        <w:t xml:space="preserve">Sopravviventi per anno</w:t>
       </w:r>
     </w:p>
     <w:p>

</xml_diff>